<commit_message>
fixed resume download button
</commit_message>
<xml_diff>
--- a/assets/resume/Web Dev Resume.docx
+++ b/assets/resume/Web Dev Resume.docx
@@ -57,7 +57,7 @@
         </w:rPr>
         <w:t xml:space="preserve">P: 952.451.8886 • E: </w:t>
       </w:r>
-      <w:hyperlink r:id="rId7">
+      <w:hyperlink r:id="rId6">
         <w:r>
           <w:rPr>
             <w:color w:val="1155cc"/>
@@ -97,7 +97,7 @@
         </w:rPr>
         <w:t xml:space="preserve">Portfolio:</w:t>
       </w:r>
-      <w:hyperlink r:id="rId8">
+      <w:hyperlink r:id="rId7">
         <w:r>
           <w:rPr>
             <w:color w:val="1155cc"/>
@@ -120,7 +120,7 @@
         </w:rPr>
         <w:t xml:space="preserve">• Github:</w:t>
       </w:r>
-      <w:hyperlink r:id="rId9">
+      <w:hyperlink r:id="rId8">
         <w:r>
           <w:rPr>
             <w:color w:val="1155cc"/>
@@ -149,7 +149,7 @@
         </w:rPr>
         <w:t xml:space="preserve"> </w:t>
       </w:r>
-      <w:hyperlink r:id="rId10">
+      <w:hyperlink r:id="rId9">
         <w:r>
           <w:rPr>
             <w:color w:val="1155cc"/>
@@ -311,7 +311,6 @@
           <w:b w:val="1"/>
         </w:rPr>
       </w:pPr>
-      <w:commentRangeStart w:id="0"/>
       <w:r>
         <w:rPr>
           <w:b w:val="1"/>
@@ -319,10 +318,6 @@
         </w:rPr>
         <w:t xml:space="preserve">Applications: </w:t>
       </w:r>
-      <w:commentRangeEnd w:id="0"/>
-      <w:r>
-        <w:commentReference w:id="0"/>
-      </w:r>
       <w:r>
         <w:rPr>
           <w:rtl w:val="0"/>
@@ -379,7 +374,7 @@
         </w:rPr>
         <w:t xml:space="preserve">: </w:t>
       </w:r>
-      <w:hyperlink r:id="rId11">
+      <w:hyperlink r:id="rId10">
         <w:r>
           <w:rPr>
             <w:color w:val="1155cc"/>
@@ -399,7 +394,7 @@
         </w:rPr>
         <w:t xml:space="preserve">  </w:t>
       </w:r>
-      <w:hyperlink r:id="rId12">
+      <w:hyperlink r:id="rId11">
         <w:r>
           <w:rPr>
             <w:color w:val="1155cc"/>
@@ -459,7 +454,7 @@
         </w:rPr>
         <w:t xml:space="preserve">Links: </w:t>
       </w:r>
-      <w:hyperlink r:id="rId13">
+      <w:hyperlink r:id="rId12">
         <w:r>
           <w:rPr>
             <w:color w:val="1155cc"/>
@@ -479,7 +474,7 @@
         </w:rPr>
         <w:t xml:space="preserve"> </w:t>
       </w:r>
-      <w:hyperlink r:id="rId14">
+      <w:hyperlink r:id="rId13">
         <w:r>
           <w:rPr>
             <w:color w:val="1155cc"/>
@@ -539,7 +534,7 @@
         </w:rPr>
         <w:t xml:space="preserve">Link: </w:t>
       </w:r>
-      <w:hyperlink r:id="rId15">
+      <w:hyperlink r:id="rId14">
         <w:r>
           <w:rPr>
             <w:color w:val="1155cc"/>
@@ -1099,109 +1094,6 @@
     </w:sectPr>
   </w:body>
 </w:document>
-</file>
-
-<file path=word/comments.xml><?xml version="1.0" encoding="utf-8"?>
-<w:comments xmlns:mc="http://schemas.openxmlformats.org/markup-compatibility/2006" xmlns:o="urn:schemas-microsoft-com:office:office" xmlns:r="http://schemas.openxmlformats.org/officeDocument/2006/relationships" xmlns:m="http://schemas.openxmlformats.org/officeDocument/2006/math" xmlns:v="urn:schemas-microsoft-com:vml" xmlns:wp="http://schemas.openxmlformats.org/drawingml/2006/wordprocessingDrawing" xmlns:w10="urn:schemas-microsoft-com:office:word" xmlns:w="http://schemas.openxmlformats.org/wordprocessingml/2006/main" xmlns:wne="http://schemas.microsoft.com/office/word/2006/wordml" xmlns:sl="http://schemas.openxmlformats.org/schemaLibrary/2006/main" xmlns:a="http://schemas.openxmlformats.org/drawingml/2006/main" xmlns:pic="http://schemas.openxmlformats.org/drawingml/2006/picture" xmlns:c="http://schemas.openxmlformats.org/drawingml/2006/chart" xmlns:lc="http://schemas.openxmlformats.org/drawingml/2006/lockedCanvas" xmlns:dgm="http://schemas.openxmlformats.org/drawingml/2006/diagram" xmlns:wps="http://schemas.microsoft.com/office/word/2010/wordprocessingShape" xmlns:wpg="http://schemas.microsoft.com/office/word/2010/wordprocessingGroup" xmlns:w14="http://schemas.microsoft.com/office/word/2010/wordml" xmlns:w15="http://schemas.microsoft.com/office/word/2012/wordml">
-  <w:comment w:author="Camille Robinson-Harris" w:id="0" w:date="2019-12-15T16:55:33Z">
-    <w:p>
-      <w:pPr>
-        <w:keepNext w:val="0"/>
-        <w:keepLines w:val="0"/>
-        <w:widowControl w:val="0"/>
-        <w:pBdr>
-          <w:top w:space="0" w:sz="0" w:val="nil"/>
-          <w:left w:space="0" w:sz="0" w:val="nil"/>
-          <w:bottom w:space="0" w:sz="0" w:val="nil"/>
-          <w:right w:space="0" w:sz="0" w:val="nil"/>
-          <w:between w:space="0" w:sz="0" w:val="nil"/>
-        </w:pBdr>
-        <w:shd w:fill="auto" w:val="clear"/>
-        <w:spacing w:after="0" w:before="0" w:line="240" w:lineRule="auto"/>
-        <w:ind w:left="0" w:right="0" w:firstLine="0"/>
-        <w:jc w:val="left"/>
-        <w:rPr>
-          <w:rFonts w:ascii="Arial" w:cs="Arial" w:eastAsia="Arial" w:hAnsi="Arial"/>
-          <w:b w:val="0"/>
-          <w:i w:val="0"/>
-          <w:smallCaps w:val="0"/>
-          <w:strike w:val="0"/>
-          <w:color w:val="000000"/>
-          <w:sz w:val="22"/>
-          <w:szCs w:val="22"/>
-          <w:u w:val="none"/>
-          <w:shd w:fill="auto" w:val="clear"/>
-          <w:vertAlign w:val="baseline"/>
-        </w:rPr>
-      </w:pPr>
-      <w:r>
-        <w:rPr>
-          <w:rFonts w:ascii="Arial" w:cs="Arial" w:eastAsia="Arial" w:hAnsi="Arial"/>
-          <w:b w:val="0"/>
-          <w:i w:val="0"/>
-          <w:smallCaps w:val="0"/>
-          <w:strike w:val="0"/>
-          <w:color w:val="000000"/>
-          <w:sz w:val="22"/>
-          <w:szCs w:val="22"/>
-          <w:u w:val="none"/>
-          <w:shd w:fill="auto" w:val="clear"/>
-          <w:vertAlign w:val="baseline"/>
-          <w:rtl w:val="0"/>
-        </w:rPr>
-        <w:t xml:space="preserve">*IMPORTANT*</w:t>
-      </w:r>
-    </w:p>
-    <w:p>
-      <w:pPr>
-        <w:keepNext w:val="0"/>
-        <w:keepLines w:val="0"/>
-        <w:widowControl w:val="0"/>
-        <w:pBdr>
-          <w:top w:space="0" w:sz="0" w:val="nil"/>
-          <w:left w:space="0" w:sz="0" w:val="nil"/>
-          <w:bottom w:space="0" w:sz="0" w:val="nil"/>
-          <w:right w:space="0" w:sz="0" w:val="nil"/>
-          <w:between w:space="0" w:sz="0" w:val="nil"/>
-        </w:pBdr>
-        <w:shd w:fill="auto" w:val="clear"/>
-        <w:spacing w:after="0" w:before="0" w:line="240" w:lineRule="auto"/>
-        <w:ind w:left="0" w:right="0" w:firstLine="0"/>
-        <w:jc w:val="left"/>
-        <w:rPr>
-          <w:rFonts w:ascii="Arial" w:cs="Arial" w:eastAsia="Arial" w:hAnsi="Arial"/>
-          <w:b w:val="0"/>
-          <w:i w:val="0"/>
-          <w:smallCaps w:val="0"/>
-          <w:strike w:val="0"/>
-          <w:color w:val="000000"/>
-          <w:sz w:val="22"/>
-          <w:szCs w:val="22"/>
-          <w:u w:val="none"/>
-          <w:shd w:fill="auto" w:val="clear"/>
-          <w:vertAlign w:val="baseline"/>
-        </w:rPr>
-      </w:pPr>
-      <w:r>
-        <w:rPr>
-          <w:rFonts w:ascii="Arial" w:cs="Arial" w:eastAsia="Arial" w:hAnsi="Arial"/>
-          <w:b w:val="0"/>
-          <w:i w:val="0"/>
-          <w:smallCaps w:val="0"/>
-          <w:strike w:val="0"/>
-          <w:color w:val="000000"/>
-          <w:sz w:val="22"/>
-          <w:szCs w:val="22"/>
-          <w:u w:val="none"/>
-          <w:shd w:fill="auto" w:val="clear"/>
-          <w:vertAlign w:val="baseline"/>
-          <w:rtl w:val="0"/>
-        </w:rPr>
-        <w:t xml:space="preserve"> Ensure that at least 3 projects showcase skills learned during the intensive program.</w:t>
-      </w:r>
-    </w:p>
-  </w:comment>
-</w:comments>
 </file>
 
 <file path=word/numbering.xml><?xml version="1.0" encoding="utf-8"?>

</xml_diff>